<commit_message>
update doc and added remove button while creating question set
</commit_message>
<xml_diff>
--- a/Documentation.docx
+++ b/Documentation.docx
@@ -311,36 +311,8 @@
       </w:pPr>
       <w:bookmarkStart w:id="8" w:name="_Toc74259540"/>
       <w:r>
-        <w:t>Admin</w:t>
-      </w:r>
-      <w:bookmarkEnd w:id="8"/>
-    </w:p>
-    <w:p>
-      <w:r>
-        <w:t xml:space="preserve">All </w:t>
-      </w:r>
-      <w:r>
-        <w:t xml:space="preserve">pages under </w:t>
-      </w:r>
-      <w:r>
-        <w:t xml:space="preserve">“Admin” folder </w:t>
-      </w:r>
-      <w:r>
-        <w:t>are</w:t>
-      </w:r>
-      <w:r>
-        <w:t xml:space="preserve"> authorized for users with admin role only.</w:t>
-      </w:r>
-    </w:p>
-    <w:p>
-      <w:pPr>
-        <w:pStyle w:val="Heading3"/>
-      </w:pPr>
-      <w:bookmarkStart w:id="9" w:name="_Toc74259541"/>
-      <w:r>
-        <w:t>Manage Participants</w:t>
-      </w:r>
-      <w:bookmarkEnd w:id="9"/>
+        <w:t>Home</w:t>
+      </w:r>
     </w:p>
     <w:p>
       <w:pPr>
@@ -353,10 +325,10 @@
           <w:noProof/>
         </w:rPr>
         <w:drawing>
-          <wp:inline distT="0" distB="0" distL="0" distR="0" wp14:anchorId="41BC44D3" wp14:editId="111A23A6">
+          <wp:inline distT="0" distB="0" distL="0" distR="0" wp14:anchorId="23B4F543" wp14:editId="4840CDDB">
             <wp:extent cx="5943600" cy="2998470"/>
             <wp:effectExtent l="19050" t="19050" r="19050" b="11430"/>
-            <wp:docPr id="1" name="Picture 1"/>
+            <wp:docPr id="2" name="Picture 2"/>
             <wp:cNvGraphicFramePr>
               <a:graphicFrameLocks xmlns:a="http://schemas.openxmlformats.org/drawingml/2006/main" noChangeAspect="1"/>
             </wp:cNvGraphicFramePr>
@@ -402,91 +374,16 @@
       <w:r>
         <w:t xml:space="preserve">Figure </w:t>
       </w:r>
-      <w:r>
-        <w:fldChar w:fldCharType="begin"/>
-      </w:r>
-      <w:r>
-        <w:instrText xml:space="preserve"> SEQ F</w:instrText>
-      </w:r>
-      <w:r>
-        <w:instrText xml:space="preserve">igure \* ARABIC </w:instrText>
-      </w:r>
-      <w:r>
-        <w:fldChar w:fldCharType="separate"/>
-      </w:r>
-      <w:r>
-        <w:rPr>
-          <w:noProof/>
-        </w:rPr>
-        <w:t>1</w:t>
-      </w:r>
-      <w:r>
-        <w:rPr>
-          <w:noProof/>
-        </w:rPr>
-        <w:fldChar w:fldCharType="end"/>
-      </w:r>
-      <w:r>
-        <w:t xml:space="preserve">. Manage </w:t>
-      </w:r>
-      <w:r>
-        <w:t>p</w:t>
-      </w:r>
-      <w:r>
-        <w:t>articipants</w:t>
-      </w:r>
-      <w:r>
-        <w:t>.</w:t>
-      </w:r>
-    </w:p>
-    <w:p>
-      <w:r>
-        <w:t xml:space="preserve">Admin can view all participants, create, and delete participants </w:t>
-      </w:r>
-      <w:r>
-        <w:t>in this page</w:t>
-      </w:r>
-      <w:r>
-        <w:t>.</w:t>
-      </w:r>
-    </w:p>
-    <w:p>
-      <w:pPr>
-        <w:pStyle w:val="Heading3"/>
-      </w:pPr>
-      <w:bookmarkStart w:id="10" w:name="_Toc74259542"/>
-      <w:r>
-        <w:t>Manage Questions</w:t>
-      </w:r>
-      <w:bookmarkEnd w:id="10"/>
-    </w:p>
-    <w:p>
-      <w:r>
-        <w:t xml:space="preserve">Admin </w:t>
-      </w:r>
-      <w:r>
-        <w:t>c</w:t>
-      </w:r>
-      <w:r>
-        <w:t>an view all</w:t>
-      </w:r>
-      <w:r>
-        <w:t xml:space="preserve"> questions, view question detail, update and delete questions in this page. </w:t>
-      </w:r>
-      <w:r>
-        <w:t>Manage Questions are divided into three pages</w:t>
-      </w:r>
-      <w:r>
-        <w:t>: Index, Create, and View.</w:t>
-      </w:r>
-    </w:p>
-    <w:p>
-      <w:pPr>
-        <w:pStyle w:val="Heading4"/>
-      </w:pPr>
-      <w:r>
-        <w:lastRenderedPageBreak/>
-        <w:t>Index</w:t>
+      <w:fldSimple w:instr=" SEQ Figure \* ARABIC ">
+        <w:r>
+          <w:rPr>
+            <w:noProof/>
+          </w:rPr>
+          <w:t>1</w:t>
+        </w:r>
+      </w:fldSimple>
+      <w:r>
+        <w:t>. Home (guest).</w:t>
       </w:r>
     </w:p>
     <w:p>
@@ -500,10 +397,10 @@
           <w:noProof/>
         </w:rPr>
         <w:drawing>
-          <wp:inline distT="0" distB="0" distL="0" distR="0" wp14:anchorId="7BC2F503" wp14:editId="583B29F6">
+          <wp:inline distT="0" distB="0" distL="0" distR="0" wp14:anchorId="38F30DF0" wp14:editId="08748C12">
             <wp:extent cx="5943600" cy="2998470"/>
             <wp:effectExtent l="19050" t="19050" r="19050" b="11430"/>
-            <wp:docPr id="2" name="Picture 2"/>
+            <wp:docPr id="5" name="Picture 5"/>
             <wp:cNvGraphicFramePr>
               <a:graphicFrameLocks xmlns:a="http://schemas.openxmlformats.org/drawingml/2006/main" noChangeAspect="1"/>
             </wp:cNvGraphicFramePr>
@@ -549,83 +446,34 @@
       <w:r>
         <w:t xml:space="preserve">Figure </w:t>
       </w:r>
-      <w:r>
-        <w:fldChar w:fldCharType="begin"/>
-      </w:r>
-      <w:r>
-        <w:instrText xml:space="preserve"> SEQ Figure \* ARABIC </w:instrText>
-      </w:r>
-      <w:r>
-        <w:fldChar w:fldCharType="separate"/>
-      </w:r>
+      <w:fldSimple w:instr=" SEQ Figure \* ARABIC ">
+        <w:r>
+          <w:rPr>
+            <w:noProof/>
+          </w:rPr>
+          <w:t>2</w:t>
+        </w:r>
+      </w:fldSimple>
+      <w:r>
+        <w:t>. Home (participant).</w:t>
+      </w:r>
+    </w:p>
+    <w:p>
+      <w:pPr>
+        <w:keepNext/>
+        <w:ind w:firstLine="0"/>
+        <w:jc w:val="center"/>
+      </w:pPr>
       <w:r>
         <w:rPr>
           <w:noProof/>
         </w:rPr>
-        <w:t>2</w:t>
-      </w:r>
-      <w:r>
-        <w:rPr>
-          <w:noProof/>
-        </w:rPr>
-        <w:fldChar w:fldCharType="end"/>
-      </w:r>
-      <w:r>
-        <w:t xml:space="preserve">. Manage </w:t>
-      </w:r>
-      <w:r>
-        <w:t>q</w:t>
-      </w:r>
-      <w:r>
-        <w:t xml:space="preserve">uestions </w:t>
-      </w:r>
-      <w:r>
-        <w:t>i</w:t>
-      </w:r>
-      <w:r>
-        <w:t>ndex</w:t>
-      </w:r>
-      <w:r>
-        <w:t>.</w:t>
-      </w:r>
-    </w:p>
-    <w:p>
-      <w:r>
-        <w:t>This page shows all question</w:t>
-      </w:r>
-      <w:r>
-        <w:t xml:space="preserve"> set</w:t>
-      </w:r>
-      <w:r>
-        <w:t>s.</w:t>
-      </w:r>
-      <w:r>
-        <w:t xml:space="preserve"> Question sets can be deleted.</w:t>
-      </w:r>
-    </w:p>
-    <w:p>
-      <w:pPr>
-        <w:pStyle w:val="Heading4"/>
-      </w:pPr>
-      <w:r>
-        <w:t>Create</w:t>
-      </w:r>
-    </w:p>
-    <w:p>
-      <w:pPr>
-        <w:keepNext/>
-        <w:ind w:firstLine="0"/>
-        <w:jc w:val="center"/>
-      </w:pPr>
-      <w:r>
-        <w:rPr>
-          <w:noProof/>
-        </w:rPr>
+        <w:lastRenderedPageBreak/>
         <w:drawing>
-          <wp:inline distT="0" distB="0" distL="0" distR="0" wp14:anchorId="75B0B64A" wp14:editId="2158137C">
-            <wp:extent cx="5943600" cy="3013166"/>
-            <wp:effectExtent l="19050" t="19050" r="19050" b="15875"/>
-            <wp:docPr id="4" name="Picture 4"/>
+          <wp:inline distT="0" distB="0" distL="0" distR="0" wp14:anchorId="3CCA7FA2" wp14:editId="7BDDE744">
+            <wp:extent cx="5943600" cy="2998470"/>
+            <wp:effectExtent l="19050" t="19050" r="19050" b="11430"/>
+            <wp:docPr id="3" name="Picture 3"/>
             <wp:cNvGraphicFramePr>
               <a:graphicFrameLocks xmlns:a="http://schemas.openxmlformats.org/drawingml/2006/main" noChangeAspect="1"/>
             </wp:cNvGraphicFramePr>
@@ -636,15 +484,16 @@
                     <pic:cNvPr id="1" name=""/>
                     <pic:cNvPicPr/>
                   </pic:nvPicPr>
-                  <pic:blipFill rotWithShape="1">
+                  <pic:blipFill>
                     <a:blip r:embed="rId10"/>
-                    <a:srcRect b="35937"/>
-                    <a:stretch/>
+                    <a:stretch>
+                      <a:fillRect/>
+                    </a:stretch>
                   </pic:blipFill>
-                  <pic:spPr bwMode="auto">
+                  <pic:spPr>
                     <a:xfrm>
                       <a:off x="0" y="0"/>
-                      <a:ext cx="5943600" cy="3013166"/>
+                      <a:ext cx="5943600" cy="2998470"/>
                     </a:xfrm>
                     <a:prstGeom prst="rect">
                       <a:avLst/>
@@ -654,11 +503,6 @@
                         <a:schemeClr val="tx1"/>
                       </a:solidFill>
                     </a:ln>
-                    <a:extLst>
-                      <a:ext uri="{53640926-AAD7-44D8-BBD7-CCE9431645EC}">
-                        <a14:shadowObscured xmlns:a14="http://schemas.microsoft.com/office/drawing/2010/main"/>
-                      </a:ext>
-                    </a:extLst>
                   </pic:spPr>
                 </pic:pic>
               </a:graphicData>
@@ -697,19 +541,10 @@
         <w:fldChar w:fldCharType="end"/>
       </w:r>
       <w:r>
-        <w:t xml:space="preserve">. Create </w:t>
-      </w:r>
-      <w:r>
-        <w:t>q</w:t>
-      </w:r>
-      <w:r>
-        <w:t xml:space="preserve">uestion </w:t>
-      </w:r>
-      <w:r>
-        <w:t>s</w:t>
-      </w:r>
-      <w:r>
-        <w:t>et</w:t>
+        <w:t>. Home</w:t>
+      </w:r>
+      <w:r>
+        <w:t xml:space="preserve"> (admin)</w:t>
       </w:r>
       <w:r>
         <w:t>.</w:t>
@@ -717,39 +552,63 @@
     </w:p>
     <w:p>
       <w:r>
+        <w:t xml:space="preserve">User can go </w:t>
+      </w:r>
+      <w:r>
+        <w:t>to navigate to every page from here. This page shows which pages that the user is authorized to visit.</w:t>
+      </w:r>
+    </w:p>
+    <w:p>
+      <w:pPr>
+        <w:pStyle w:val="Heading2"/>
+      </w:pPr>
+      <w:r>
+        <w:t>Admin</w:t>
+      </w:r>
+      <w:bookmarkEnd w:id="8"/>
+    </w:p>
+    <w:p>
+      <w:r>
+        <w:t xml:space="preserve">All </w:t>
+      </w:r>
+      <w:r>
+        <w:t xml:space="preserve">pages under </w:t>
+      </w:r>
+      <w:r>
+        <w:t xml:space="preserve">“Admin” folder </w:t>
+      </w:r>
+      <w:r>
+        <w:t>are</w:t>
+      </w:r>
+      <w:r>
+        <w:t xml:space="preserve"> authorized for users with admin role only.</w:t>
+      </w:r>
+    </w:p>
+    <w:p>
+      <w:pPr>
+        <w:pStyle w:val="Heading3"/>
+      </w:pPr>
+      <w:bookmarkStart w:id="9" w:name="_Toc74259541"/>
+      <w:r>
         <w:lastRenderedPageBreak/>
-        <w:t>This page shows options for creating question set.</w:t>
-      </w:r>
-      <w:r>
-        <w:t xml:space="preserve"> Admin is free to add </w:t>
-      </w:r>
-      <w:r>
-        <w:t>types of question and number of questions in a question set. Admin can also set question’s correct answer.</w:t>
-      </w:r>
-    </w:p>
-    <w:p>
-      <w:pPr>
-        <w:pStyle w:val="Heading4"/>
-      </w:pPr>
-      <w:r>
-        <w:t>View</w:t>
-      </w:r>
+        <w:t>Manage Participants</w:t>
+      </w:r>
+      <w:bookmarkEnd w:id="9"/>
     </w:p>
     <w:p>
       <w:pPr>
         <w:keepNext/>
         <w:ind w:firstLine="0"/>
-        <w:jc w:val="center"/>
       </w:pPr>
       <w:r>
         <w:rPr>
           <w:noProof/>
         </w:rPr>
         <w:drawing>
-          <wp:inline distT="0" distB="0" distL="0" distR="0" wp14:anchorId="733CA9CB" wp14:editId="64DDE427">
-            <wp:extent cx="5943600" cy="3021874"/>
-            <wp:effectExtent l="19050" t="19050" r="19050" b="26670"/>
-            <wp:docPr id="5" name="Picture 5"/>
+          <wp:inline distT="0" distB="0" distL="0" distR="0" wp14:anchorId="73490091" wp14:editId="6EA490C8">
+            <wp:extent cx="5943600" cy="2998470"/>
+            <wp:effectExtent l="19050" t="19050" r="19050" b="11430"/>
+            <wp:docPr id="1" name="Picture 1"/>
             <wp:cNvGraphicFramePr>
               <a:graphicFrameLocks xmlns:a="http://schemas.openxmlformats.org/drawingml/2006/main" noChangeAspect="1"/>
             </wp:cNvGraphicFramePr>
@@ -760,15 +619,16 @@
                     <pic:cNvPr id="1" name=""/>
                     <pic:cNvPicPr/>
                   </pic:nvPicPr>
-                  <pic:blipFill rotWithShape="1">
+                  <pic:blipFill>
                     <a:blip r:embed="rId11"/>
-                    <a:srcRect b="42247"/>
-                    <a:stretch/>
+                    <a:stretch>
+                      <a:fillRect/>
+                    </a:stretch>
                   </pic:blipFill>
-                  <pic:spPr bwMode="auto">
+                  <pic:spPr>
                     <a:xfrm>
                       <a:off x="0" y="0"/>
-                      <a:ext cx="5943600" cy="3021874"/>
+                      <a:ext cx="5943600" cy="2998470"/>
                     </a:xfrm>
                     <a:prstGeom prst="rect">
                       <a:avLst/>
@@ -778,11 +638,6 @@
                         <a:schemeClr val="tx1"/>
                       </a:solidFill>
                     </a:ln>
-                    <a:extLst>
-                      <a:ext uri="{53640926-AAD7-44D8-BBD7-CCE9431645EC}">
-                        <a14:shadowObscured xmlns:a14="http://schemas.microsoft.com/office/drawing/2010/main"/>
-                      </a:ext>
-                    </a:extLst>
                   </pic:spPr>
                 </pic:pic>
               </a:graphicData>
@@ -821,25 +676,13 @@
         <w:fldChar w:fldCharType="end"/>
       </w:r>
       <w:r>
-        <w:t xml:space="preserve">. View </w:t>
-      </w:r>
-      <w:r>
-        <w:t>q</w:t>
-      </w:r>
-      <w:r>
-        <w:t xml:space="preserve">uestion </w:t>
-      </w:r>
-      <w:r>
-        <w:t>s</w:t>
-      </w:r>
-      <w:r>
-        <w:t xml:space="preserve">et </w:t>
-      </w:r>
-      <w:r>
-        <w:t>d</w:t>
-      </w:r>
-      <w:r>
-        <w:t>etail</w:t>
+        <w:t xml:space="preserve">. Manage </w:t>
+      </w:r>
+      <w:r>
+        <w:t>p</w:t>
+      </w:r>
+      <w:r>
+        <w:t>articipants</w:t>
       </w:r>
       <w:r>
         <w:t>.</w:t>
@@ -847,47 +690,68 @@
     </w:p>
     <w:p>
       <w:r>
-        <w:t>Admin can view all questions in a question set, update</w:t>
-      </w:r>
-      <w:r>
-        <w:t xml:space="preserve"> its </w:t>
-      </w:r>
-      <w:r>
-        <w:t>type,</w:t>
-      </w:r>
-      <w:r>
-        <w:t xml:space="preserve"> and correct answer</w:t>
-      </w:r>
-      <w:r>
-        <w:t>, and delete questions.</w:t>
+        <w:t xml:space="preserve">Admin can view all participants, create, and delete participants </w:t>
+      </w:r>
+      <w:r>
+        <w:t>in this page</w:t>
+      </w:r>
+      <w:r>
+        <w:t>.</w:t>
       </w:r>
     </w:p>
     <w:p>
       <w:pPr>
         <w:pStyle w:val="Heading3"/>
       </w:pPr>
-      <w:bookmarkStart w:id="11" w:name="_Toc74259543"/>
+      <w:bookmarkStart w:id="10" w:name="_Toc74259542"/>
+      <w:r>
+        <w:t>Manage Questions</w:t>
+      </w:r>
+      <w:bookmarkEnd w:id="10"/>
+    </w:p>
+    <w:p>
+      <w:r>
+        <w:t xml:space="preserve">Admin </w:t>
+      </w:r>
+      <w:r>
+        <w:t>c</w:t>
+      </w:r>
+      <w:r>
+        <w:t>an view all</w:t>
+      </w:r>
+      <w:r>
+        <w:t xml:space="preserve"> questions, view question detail, update and delete questions in this page. </w:t>
+      </w:r>
+      <w:r>
+        <w:t>Manage Questions are divided into three pages</w:t>
+      </w:r>
+      <w:r>
+        <w:t>: Index, Create, and View.</w:t>
+      </w:r>
+    </w:p>
+    <w:p>
+      <w:pPr>
+        <w:pStyle w:val="Heading4"/>
+      </w:pPr>
       <w:r>
         <w:lastRenderedPageBreak/>
-        <w:t>Manage Schedules</w:t>
-      </w:r>
-      <w:bookmarkEnd w:id="11"/>
+        <w:t>Index</w:t>
+      </w:r>
     </w:p>
     <w:p>
       <w:pPr>
         <w:keepNext/>
         <w:ind w:firstLine="0"/>
-        <w:jc w:val="center"/>
       </w:pPr>
       <w:r>
         <w:rPr>
           <w:noProof/>
         </w:rPr>
         <w:drawing>
-          <wp:inline distT="0" distB="0" distL="0" distR="0" wp14:anchorId="43C5A21C" wp14:editId="5E8165F6">
+          <wp:inline distT="0" distB="0" distL="0" distR="0" wp14:anchorId="4B25988F" wp14:editId="77505A2D">
             <wp:extent cx="5943600" cy="2998470"/>
             <wp:effectExtent l="19050" t="19050" r="19050" b="11430"/>
-            <wp:docPr id="6" name="Picture 6"/>
+            <wp:docPr id="12" name="Picture 12"/>
             <wp:cNvGraphicFramePr>
               <a:graphicFrameLocks xmlns:a="http://schemas.openxmlformats.org/drawingml/2006/main" noChangeAspect="1"/>
             </wp:cNvGraphicFramePr>
@@ -958,10 +822,16 @@
         <w:t xml:space="preserve">. Manage </w:t>
       </w:r>
       <w:r>
-        <w:t>s</w:t>
-      </w:r>
-      <w:r>
-        <w:t>chedules</w:t>
+        <w:t>q</w:t>
+      </w:r>
+      <w:r>
+        <w:t xml:space="preserve">uestions </w:t>
+      </w:r>
+      <w:r>
+        <w:t>i</w:t>
+      </w:r>
+      <w:r>
+        <w:t>ndex</w:t>
       </w:r>
       <w:r>
         <w:t>.</w:t>
@@ -969,18 +839,25 @@
     </w:p>
     <w:p>
       <w:r>
-        <w:t>Admin can edit start and end time for each question sets listed in this page.</w:t>
-      </w:r>
-    </w:p>
-    <w:p>
-      <w:pPr>
-        <w:pStyle w:val="Heading3"/>
-      </w:pPr>
-      <w:bookmarkStart w:id="12" w:name="_Toc74259544"/>
-      <w:r>
-        <w:t>Answer Corrections</w:t>
-      </w:r>
-      <w:bookmarkEnd w:id="12"/>
+        <w:t>This page shows all question</w:t>
+      </w:r>
+      <w:r>
+        <w:t xml:space="preserve"> set</w:t>
+      </w:r>
+      <w:r>
+        <w:t>s.</w:t>
+      </w:r>
+      <w:r>
+        <w:t xml:space="preserve"> Question sets can be deleted.</w:t>
+      </w:r>
+    </w:p>
+    <w:p>
+      <w:pPr>
+        <w:pStyle w:val="Heading4"/>
+      </w:pPr>
+      <w:r>
+        <w:t>Create</w:t>
+      </w:r>
     </w:p>
     <w:p>
       <w:pPr>
@@ -993,10 +870,10 @@
           <w:noProof/>
         </w:rPr>
         <w:drawing>
-          <wp:inline distT="0" distB="0" distL="0" distR="0" wp14:anchorId="7732CBC2" wp14:editId="362E89AD">
-            <wp:extent cx="5943600" cy="2998470"/>
-            <wp:effectExtent l="19050" t="19050" r="19050" b="11430"/>
-            <wp:docPr id="8" name="Picture 8"/>
+          <wp:inline distT="0" distB="0" distL="0" distR="0" wp14:anchorId="62C5A02C" wp14:editId="19CF3D24">
+            <wp:extent cx="5943600" cy="3088005"/>
+            <wp:effectExtent l="19050" t="19050" r="19050" b="17145"/>
+            <wp:docPr id="16" name="Picture 16"/>
             <wp:cNvGraphicFramePr>
               <a:graphicFrameLocks xmlns:a="http://schemas.openxmlformats.org/drawingml/2006/main" noChangeAspect="1"/>
             </wp:cNvGraphicFramePr>
@@ -1009,6 +886,502 @@
                   </pic:nvPicPr>
                   <pic:blipFill>
                     <a:blip r:embed="rId13"/>
+                    <a:stretch>
+                      <a:fillRect/>
+                    </a:stretch>
+                  </pic:blipFill>
+                  <pic:spPr>
+                    <a:xfrm>
+                      <a:off x="0" y="0"/>
+                      <a:ext cx="5943600" cy="3088005"/>
+                    </a:xfrm>
+                    <a:prstGeom prst="rect">
+                      <a:avLst/>
+                    </a:prstGeom>
+                    <a:ln w="9525">
+                      <a:solidFill>
+                        <a:schemeClr val="tx1"/>
+                      </a:solidFill>
+                    </a:ln>
+                  </pic:spPr>
+                </pic:pic>
+              </a:graphicData>
+            </a:graphic>
+          </wp:inline>
+        </w:drawing>
+      </w:r>
+    </w:p>
+    <w:p>
+      <w:pPr>
+        <w:pStyle w:val="Caption"/>
+        <w:jc w:val="center"/>
+      </w:pPr>
+      <w:r>
+        <w:t xml:space="preserve">Figure </w:t>
+      </w:r>
+      <w:r>
+        <w:fldChar w:fldCharType="begin"/>
+      </w:r>
+      <w:r>
+        <w:instrText xml:space="preserve"> SEQ Figure \* ARABIC </w:instrText>
+      </w:r>
+      <w:r>
+        <w:fldChar w:fldCharType="separate"/>
+      </w:r>
+      <w:r>
+        <w:rPr>
+          <w:noProof/>
+        </w:rPr>
+        <w:t>6</w:t>
+      </w:r>
+      <w:r>
+        <w:rPr>
+          <w:noProof/>
+        </w:rPr>
+        <w:fldChar w:fldCharType="end"/>
+      </w:r>
+      <w:r>
+        <w:t xml:space="preserve">. Create </w:t>
+      </w:r>
+      <w:r>
+        <w:t>q</w:t>
+      </w:r>
+      <w:r>
+        <w:t xml:space="preserve">uestion </w:t>
+      </w:r>
+      <w:r>
+        <w:t>s</w:t>
+      </w:r>
+      <w:r>
+        <w:t>et</w:t>
+      </w:r>
+      <w:r>
+        <w:t>.</w:t>
+      </w:r>
+    </w:p>
+    <w:p>
+      <w:r>
+        <w:lastRenderedPageBreak/>
+        <w:t>This page shows options for creating question set.</w:t>
+      </w:r>
+      <w:r>
+        <w:t xml:space="preserve"> Admin can also set question’s correct answer.</w:t>
+      </w:r>
+      <w:r>
+        <w:t xml:space="preserve"> Admin can </w:t>
+      </w:r>
+      <w:r>
+        <w:t>choose any of the following 5 question types:</w:t>
+      </w:r>
+    </w:p>
+    <w:p>
+      <w:pPr>
+        <w:pStyle w:val="ListBullet"/>
+      </w:pPr>
+      <w:r>
+        <w:t>Multiple Choice</w:t>
+      </w:r>
+      <w:r>
+        <w:br/>
+        <w:t>User can choose one answer out of four possible answers.</w:t>
+      </w:r>
+    </w:p>
+    <w:p>
+      <w:pPr>
+        <w:pStyle w:val="ListBullet"/>
+      </w:pPr>
+      <w:r>
+        <w:t>Boolean (true or false)</w:t>
+      </w:r>
+      <w:r>
+        <w:br/>
+        <w:t>User can choose one answer out of two possible answers.</w:t>
+      </w:r>
+    </w:p>
+    <w:p>
+      <w:pPr>
+        <w:pStyle w:val="ListBullet"/>
+      </w:pPr>
+      <w:r>
+        <w:t>Multiple Answer List</w:t>
+      </w:r>
+      <w:r>
+        <w:br/>
+        <w:t>User can choose one answer out of indefinite possible answers. Admin can indefinite amount of possible answers.</w:t>
+      </w:r>
+    </w:p>
+    <w:p>
+      <w:pPr>
+        <w:pStyle w:val="ListBullet"/>
+      </w:pPr>
+      <w:r>
+        <w:t>Essay</w:t>
+      </w:r>
+      <w:r>
+        <w:br/>
+        <w:t xml:space="preserve">User can write </w:t>
+      </w:r>
+      <w:r>
+        <w:t>multiline string with auto-save feature with delay of 500ms.</w:t>
+      </w:r>
+    </w:p>
+    <w:p>
+      <w:pPr>
+        <w:pStyle w:val="ListBullet"/>
+      </w:pPr>
+      <w:r>
+        <w:t>Submit File</w:t>
+      </w:r>
+      <w:r>
+        <w:br/>
+        <w:t>User can upload any file.</w:t>
+      </w:r>
+    </w:p>
+    <w:p>
+      <w:pPr>
+        <w:pStyle w:val="ListBullet"/>
+        <w:keepNext/>
+        <w:numPr>
+          <w:ilvl w:val="0"/>
+          <w:numId w:val="0"/>
+        </w:numPr>
+        <w:jc w:val="center"/>
+      </w:pPr>
+      <w:r>
+        <w:rPr>
+          <w:noProof/>
+        </w:rPr>
+        <w:drawing>
+          <wp:inline distT="0" distB="0" distL="0" distR="0" wp14:anchorId="4FE44469" wp14:editId="549ACC2B">
+            <wp:extent cx="5943600" cy="1811785"/>
+            <wp:effectExtent l="19050" t="19050" r="19050" b="17145"/>
+            <wp:docPr id="8" name="Picture 8"/>
+            <wp:cNvGraphicFramePr>
+              <a:graphicFrameLocks xmlns:a="http://schemas.openxmlformats.org/drawingml/2006/main" noChangeAspect="1"/>
+            </wp:cNvGraphicFramePr>
+            <a:graphic xmlns:a="http://schemas.openxmlformats.org/drawingml/2006/main">
+              <a:graphicData uri="http://schemas.openxmlformats.org/drawingml/2006/picture">
+                <pic:pic xmlns:pic="http://schemas.openxmlformats.org/drawingml/2006/picture">
+                  <pic:nvPicPr>
+                    <pic:cNvPr id="1" name=""/>
+                    <pic:cNvPicPr/>
+                  </pic:nvPicPr>
+                  <pic:blipFill rotWithShape="1">
+                    <a:blip r:embed="rId14"/>
+                    <a:srcRect l="-62133" r="-62133"/>
+                    <a:stretch/>
+                  </pic:blipFill>
+                  <pic:spPr bwMode="auto">
+                    <a:xfrm>
+                      <a:off x="0" y="0"/>
+                      <a:ext cx="5943600" cy="1811785"/>
+                    </a:xfrm>
+                    <a:prstGeom prst="rect">
+                      <a:avLst/>
+                    </a:prstGeom>
+                    <a:ln w="9525">
+                      <a:solidFill>
+                        <a:schemeClr val="tx1"/>
+                      </a:solidFill>
+                    </a:ln>
+                    <a:extLst>
+                      <a:ext uri="{53640926-AAD7-44D8-BBD7-CCE9431645EC}">
+                        <a14:shadowObscured xmlns:a14="http://schemas.microsoft.com/office/drawing/2010/main"/>
+                      </a:ext>
+                    </a:extLst>
+                  </pic:spPr>
+                </pic:pic>
+              </a:graphicData>
+            </a:graphic>
+          </wp:inline>
+        </w:drawing>
+      </w:r>
+    </w:p>
+    <w:p>
+      <w:pPr>
+        <w:pStyle w:val="Caption"/>
+        <w:jc w:val="center"/>
+      </w:pPr>
+      <w:r>
+        <w:t xml:space="preserve">Figure </w:t>
+      </w:r>
+      <w:fldSimple w:instr=" SEQ Figure \* ARABIC ">
+        <w:r>
+          <w:rPr>
+            <w:noProof/>
+          </w:rPr>
+          <w:t>7</w:t>
+        </w:r>
+      </w:fldSimple>
+      <w:r>
+        <w:t>. File upload (no file).</w:t>
+      </w:r>
+    </w:p>
+    <w:p>
+      <w:pPr>
+        <w:keepNext/>
+        <w:ind w:firstLine="0"/>
+        <w:jc w:val="center"/>
+      </w:pPr>
+      <w:r>
+        <w:rPr>
+          <w:noProof/>
+        </w:rPr>
+        <w:lastRenderedPageBreak/>
+        <w:drawing>
+          <wp:inline distT="0" distB="0" distL="0" distR="0" wp14:anchorId="5318D3C4" wp14:editId="05B97BE9">
+            <wp:extent cx="5943600" cy="1485265"/>
+            <wp:effectExtent l="19050" t="19050" r="19050" b="19685"/>
+            <wp:docPr id="9" name="Picture 9"/>
+            <wp:cNvGraphicFramePr>
+              <a:graphicFrameLocks xmlns:a="http://schemas.openxmlformats.org/drawingml/2006/main" noChangeAspect="1"/>
+            </wp:cNvGraphicFramePr>
+            <a:graphic xmlns:a="http://schemas.openxmlformats.org/drawingml/2006/main">
+              <a:graphicData uri="http://schemas.openxmlformats.org/drawingml/2006/picture">
+                <pic:pic xmlns:pic="http://schemas.openxmlformats.org/drawingml/2006/picture">
+                  <pic:nvPicPr>
+                    <pic:cNvPr id="1" name=""/>
+                    <pic:cNvPicPr/>
+                  </pic:nvPicPr>
+                  <pic:blipFill>
+                    <a:blip r:embed="rId15"/>
+                    <a:stretch>
+                      <a:fillRect/>
+                    </a:stretch>
+                  </pic:blipFill>
+                  <pic:spPr>
+                    <a:xfrm>
+                      <a:off x="0" y="0"/>
+                      <a:ext cx="5943600" cy="1485265"/>
+                    </a:xfrm>
+                    <a:prstGeom prst="rect">
+                      <a:avLst/>
+                    </a:prstGeom>
+                    <a:ln w="9525">
+                      <a:solidFill>
+                        <a:schemeClr val="tx1"/>
+                      </a:solidFill>
+                    </a:ln>
+                  </pic:spPr>
+                </pic:pic>
+              </a:graphicData>
+            </a:graphic>
+          </wp:inline>
+        </w:drawing>
+      </w:r>
+    </w:p>
+    <w:p>
+      <w:pPr>
+        <w:pStyle w:val="Caption"/>
+        <w:jc w:val="center"/>
+      </w:pPr>
+      <w:r>
+        <w:t xml:space="preserve">Figure </w:t>
+      </w:r>
+      <w:fldSimple w:instr=" SEQ Figure \* ARABIC ">
+        <w:r>
+          <w:rPr>
+            <w:noProof/>
+          </w:rPr>
+          <w:t>8</w:t>
+        </w:r>
+      </w:fldSimple>
+      <w:r>
+        <w:t>. File upload (uploaded).</w:t>
+      </w:r>
+    </w:p>
+    <w:p>
+      <w:pPr>
+        <w:pStyle w:val="Heading4"/>
+      </w:pPr>
+      <w:r>
+        <w:t>View</w:t>
+      </w:r>
+    </w:p>
+    <w:p>
+      <w:pPr>
+        <w:keepNext/>
+        <w:ind w:firstLine="0"/>
+        <w:jc w:val="center"/>
+      </w:pPr>
+      <w:r>
+        <w:rPr>
+          <w:noProof/>
+        </w:rPr>
+        <w:drawing>
+          <wp:inline distT="0" distB="0" distL="0" distR="0" wp14:anchorId="1CC8F22A" wp14:editId="4B164A37">
+            <wp:extent cx="5943600" cy="3002824"/>
+            <wp:effectExtent l="19050" t="19050" r="19050" b="26670"/>
+            <wp:docPr id="17" name="Picture 17"/>
+            <wp:cNvGraphicFramePr>
+              <a:graphicFrameLocks xmlns:a="http://schemas.openxmlformats.org/drawingml/2006/main" noChangeAspect="1"/>
+            </wp:cNvGraphicFramePr>
+            <a:graphic xmlns:a="http://schemas.openxmlformats.org/drawingml/2006/main">
+              <a:graphicData uri="http://schemas.openxmlformats.org/drawingml/2006/picture">
+                <pic:pic xmlns:pic="http://schemas.openxmlformats.org/drawingml/2006/picture">
+                  <pic:nvPicPr>
+                    <pic:cNvPr id="1" name=""/>
+                    <pic:cNvPicPr/>
+                  </pic:nvPicPr>
+                  <pic:blipFill rotWithShape="1">
+                    <a:blip r:embed="rId16"/>
+                    <a:srcRect b="40726"/>
+                    <a:stretch/>
+                  </pic:blipFill>
+                  <pic:spPr bwMode="auto">
+                    <a:xfrm>
+                      <a:off x="0" y="0"/>
+                      <a:ext cx="5943600" cy="3002824"/>
+                    </a:xfrm>
+                    <a:prstGeom prst="rect">
+                      <a:avLst/>
+                    </a:prstGeom>
+                    <a:ln w="9525" cap="flat" cmpd="sng" algn="ctr">
+                      <a:solidFill>
+                        <a:sysClr val="windowText" lastClr="000000"/>
+                      </a:solidFill>
+                      <a:prstDash val="solid"/>
+                      <a:round/>
+                      <a:headEnd type="none" w="med" len="med"/>
+                      <a:tailEnd type="none" w="med" len="med"/>
+                      <a:extLst>
+                        <a:ext uri="{C807C97D-BFC1-408E-A445-0C87EB9F89A2}">
+                          <ask:lineSketchStyleProps xmlns:ask="http://schemas.microsoft.com/office/drawing/2018/sketchyshapes" sd="0">
+                            <a:custGeom>
+                              <a:avLst/>
+                              <a:gdLst/>
+                              <a:ahLst/>
+                              <a:cxnLst/>
+                              <a:rect l="0" t="0" r="0" b="0"/>
+                              <a:pathLst/>
+                            </a:custGeom>
+                            <ask:type/>
+                          </ask:lineSketchStyleProps>
+                        </a:ext>
+                      </a:extLst>
+                    </a:ln>
+                    <a:extLst>
+                      <a:ext uri="{53640926-AAD7-44D8-BBD7-CCE9431645EC}">
+                        <a14:shadowObscured xmlns:a14="http://schemas.microsoft.com/office/drawing/2010/main"/>
+                      </a:ext>
+                    </a:extLst>
+                  </pic:spPr>
+                </pic:pic>
+              </a:graphicData>
+            </a:graphic>
+          </wp:inline>
+        </w:drawing>
+      </w:r>
+    </w:p>
+    <w:p>
+      <w:pPr>
+        <w:pStyle w:val="Caption"/>
+        <w:jc w:val="center"/>
+      </w:pPr>
+      <w:r>
+        <w:t xml:space="preserve">Figure </w:t>
+      </w:r>
+      <w:r>
+        <w:fldChar w:fldCharType="begin"/>
+      </w:r>
+      <w:r>
+        <w:instrText xml:space="preserve"> SEQ Figure \* ARABIC </w:instrText>
+      </w:r>
+      <w:r>
+        <w:fldChar w:fldCharType="separate"/>
+      </w:r>
+      <w:r>
+        <w:rPr>
+          <w:noProof/>
+        </w:rPr>
+        <w:t>9</w:t>
+      </w:r>
+      <w:r>
+        <w:rPr>
+          <w:noProof/>
+        </w:rPr>
+        <w:fldChar w:fldCharType="end"/>
+      </w:r>
+      <w:r>
+        <w:t xml:space="preserve">. View </w:t>
+      </w:r>
+      <w:r>
+        <w:t>q</w:t>
+      </w:r>
+      <w:r>
+        <w:t xml:space="preserve">uestion </w:t>
+      </w:r>
+      <w:r>
+        <w:t>s</w:t>
+      </w:r>
+      <w:r>
+        <w:t xml:space="preserve">et </w:t>
+      </w:r>
+      <w:r>
+        <w:t>d</w:t>
+      </w:r>
+      <w:r>
+        <w:t>etail</w:t>
+      </w:r>
+      <w:r>
+        <w:t>.</w:t>
+      </w:r>
+    </w:p>
+    <w:p>
+      <w:r>
+        <w:t>Admin can view all questions in a question set, update</w:t>
+      </w:r>
+      <w:r>
+        <w:t xml:space="preserve"> its </w:t>
+      </w:r>
+      <w:r>
+        <w:t>type,</w:t>
+      </w:r>
+      <w:r>
+        <w:t xml:space="preserve"> and correct answer</w:t>
+      </w:r>
+      <w:r>
+        <w:t>, and delete questions.</w:t>
+      </w:r>
+    </w:p>
+    <w:p>
+      <w:pPr>
+        <w:pStyle w:val="Heading3"/>
+      </w:pPr>
+      <w:bookmarkStart w:id="11" w:name="_Toc74259543"/>
+      <w:r>
+        <w:lastRenderedPageBreak/>
+        <w:t>Manage Schedules</w:t>
+      </w:r>
+      <w:bookmarkEnd w:id="11"/>
+    </w:p>
+    <w:p>
+      <w:pPr>
+        <w:keepNext/>
+        <w:ind w:firstLine="0"/>
+        <w:jc w:val="center"/>
+      </w:pPr>
+      <w:r>
+        <w:rPr>
+          <w:noProof/>
+        </w:rPr>
+        <w:drawing>
+          <wp:inline distT="0" distB="0" distL="0" distR="0" wp14:anchorId="64C2373A" wp14:editId="1BE7439C">
+            <wp:extent cx="5943600" cy="2998470"/>
+            <wp:effectExtent l="19050" t="19050" r="19050" b="11430"/>
+            <wp:docPr id="18" name="Picture 18"/>
+            <wp:cNvGraphicFramePr>
+              <a:graphicFrameLocks xmlns:a="http://schemas.openxmlformats.org/drawingml/2006/main" noChangeAspect="1"/>
+            </wp:cNvGraphicFramePr>
+            <a:graphic xmlns:a="http://schemas.openxmlformats.org/drawingml/2006/main">
+              <a:graphicData uri="http://schemas.openxmlformats.org/drawingml/2006/picture">
+                <pic:pic xmlns:pic="http://schemas.openxmlformats.org/drawingml/2006/picture">
+                  <pic:nvPicPr>
+                    <pic:cNvPr id="1" name=""/>
+                    <pic:cNvPicPr/>
+                  </pic:nvPicPr>
+                  <pic:blipFill>
+                    <a:blip r:embed="rId17"/>
                     <a:stretch>
                       <a:fillRect/>
                     </a:stretch>
@@ -1055,7 +1428,7 @@
         <w:rPr>
           <w:noProof/>
         </w:rPr>
-        <w:t>6</w:t>
+        <w:t>10</w:t>
       </w:r>
       <w:r>
         <w:rPr>
@@ -1064,27 +1437,32 @@
         <w:fldChar w:fldCharType="end"/>
       </w:r>
       <w:r>
-        <w:t>. Answer corrections.</w:t>
-      </w:r>
-    </w:p>
-    <w:p>
-      <w:r>
-        <w:lastRenderedPageBreak/>
-        <w:t xml:space="preserve">Admin can mark an answer </w:t>
-      </w:r>
-      <w:r>
-        <w:t>to be either correct or incorrect. Questions shown here are only of type “Essay” and “Submit File”.</w:t>
-      </w:r>
-    </w:p>
-    <w:p>
-      <w:pPr>
-        <w:pStyle w:val="Heading2"/>
-      </w:pPr>
-      <w:bookmarkStart w:id="13" w:name="_Toc74259545"/>
-      <w:r>
-        <w:t>Test Schedules</w:t>
-      </w:r>
-      <w:bookmarkEnd w:id="13"/>
+        <w:t xml:space="preserve">. Manage </w:t>
+      </w:r>
+      <w:r>
+        <w:t>s</w:t>
+      </w:r>
+      <w:r>
+        <w:t>chedules</w:t>
+      </w:r>
+      <w:r>
+        <w:t>.</w:t>
+      </w:r>
+    </w:p>
+    <w:p>
+      <w:r>
+        <w:t>Admin can edit start and end time for each question sets listed in this page.</w:t>
+      </w:r>
+    </w:p>
+    <w:p>
+      <w:pPr>
+        <w:pStyle w:val="Heading3"/>
+      </w:pPr>
+      <w:bookmarkStart w:id="12" w:name="_Toc74259544"/>
+      <w:r>
+        <w:t>Answer Corrections</w:t>
+      </w:r>
+      <w:bookmarkEnd w:id="12"/>
     </w:p>
     <w:p>
       <w:pPr>
@@ -1097,10 +1475,137 @@
           <w:noProof/>
         </w:rPr>
         <w:drawing>
-          <wp:inline distT="0" distB="0" distL="0" distR="0" wp14:anchorId="40E26B5A" wp14:editId="364B00F7">
+          <wp:inline distT="0" distB="0" distL="0" distR="0" wp14:anchorId="1DE37D63" wp14:editId="7FE8F849">
+            <wp:extent cx="5943600" cy="3002824"/>
+            <wp:effectExtent l="19050" t="19050" r="19050" b="26670"/>
+            <wp:docPr id="25" name="Picture 25"/>
+            <wp:cNvGraphicFramePr>
+              <a:graphicFrameLocks xmlns:a="http://schemas.openxmlformats.org/drawingml/2006/main" noChangeAspect="1"/>
+            </wp:cNvGraphicFramePr>
+            <a:graphic xmlns:a="http://schemas.openxmlformats.org/drawingml/2006/main">
+              <a:graphicData uri="http://schemas.openxmlformats.org/drawingml/2006/picture">
+                <pic:pic xmlns:pic="http://schemas.openxmlformats.org/drawingml/2006/picture">
+                  <pic:nvPicPr>
+                    <pic:cNvPr id="1" name=""/>
+                    <pic:cNvPicPr/>
+                  </pic:nvPicPr>
+                  <pic:blipFill rotWithShape="1">
+                    <a:blip r:embed="rId18"/>
+                    <a:srcRect b="46831"/>
+                    <a:stretch/>
+                  </pic:blipFill>
+                  <pic:spPr bwMode="auto">
+                    <a:xfrm>
+                      <a:off x="0" y="0"/>
+                      <a:ext cx="5943600" cy="3002824"/>
+                    </a:xfrm>
+                    <a:prstGeom prst="rect">
+                      <a:avLst/>
+                    </a:prstGeom>
+                    <a:ln w="9525" cap="flat" cmpd="sng" algn="ctr">
+                      <a:solidFill>
+                        <a:sysClr val="windowText" lastClr="000000"/>
+                      </a:solidFill>
+                      <a:prstDash val="solid"/>
+                      <a:round/>
+                      <a:headEnd type="none" w="med" len="med"/>
+                      <a:tailEnd type="none" w="med" len="med"/>
+                      <a:extLst>
+                        <a:ext uri="{C807C97D-BFC1-408E-A445-0C87EB9F89A2}">
+                          <ask:lineSketchStyleProps xmlns:ask="http://schemas.microsoft.com/office/drawing/2018/sketchyshapes" sd="0">
+                            <a:custGeom>
+                              <a:avLst/>
+                              <a:gdLst/>
+                              <a:ahLst/>
+                              <a:cxnLst/>
+                              <a:rect l="0" t="0" r="0" b="0"/>
+                              <a:pathLst/>
+                            </a:custGeom>
+                            <ask:type/>
+                          </ask:lineSketchStyleProps>
+                        </a:ext>
+                      </a:extLst>
+                    </a:ln>
+                    <a:extLst>
+                      <a:ext uri="{53640926-AAD7-44D8-BBD7-CCE9431645EC}">
+                        <a14:shadowObscured xmlns:a14="http://schemas.microsoft.com/office/drawing/2010/main"/>
+                      </a:ext>
+                    </a:extLst>
+                  </pic:spPr>
+                </pic:pic>
+              </a:graphicData>
+            </a:graphic>
+          </wp:inline>
+        </w:drawing>
+      </w:r>
+    </w:p>
+    <w:p>
+      <w:pPr>
+        <w:pStyle w:val="Caption"/>
+        <w:jc w:val="center"/>
+      </w:pPr>
+      <w:r>
+        <w:t xml:space="preserve">Figure </w:t>
+      </w:r>
+      <w:r>
+        <w:fldChar w:fldCharType="begin"/>
+      </w:r>
+      <w:r>
+        <w:instrText xml:space="preserve"> SEQ Figure \* ARABIC </w:instrText>
+      </w:r>
+      <w:r>
+        <w:fldChar w:fldCharType="separate"/>
+      </w:r>
+      <w:r>
+        <w:rPr>
+          <w:noProof/>
+        </w:rPr>
+        <w:t>11</w:t>
+      </w:r>
+      <w:r>
+        <w:rPr>
+          <w:noProof/>
+        </w:rPr>
+        <w:fldChar w:fldCharType="end"/>
+      </w:r>
+      <w:r>
+        <w:t>. Answer corrections.</w:t>
+      </w:r>
+    </w:p>
+    <w:p>
+      <w:r>
+        <w:lastRenderedPageBreak/>
+        <w:t xml:space="preserve">Admin can mark an answer </w:t>
+      </w:r>
+      <w:r>
+        <w:t>to be either correct or incorrect. Questions shown here are only of type “Essay” and “Submit File”.</w:t>
+      </w:r>
+    </w:p>
+    <w:p>
+      <w:pPr>
+        <w:pStyle w:val="Heading2"/>
+      </w:pPr>
+      <w:bookmarkStart w:id="13" w:name="_Toc74259545"/>
+      <w:r>
+        <w:t>Test Schedules</w:t>
+      </w:r>
+      <w:bookmarkEnd w:id="13"/>
+    </w:p>
+    <w:p>
+      <w:pPr>
+        <w:keepNext/>
+        <w:ind w:firstLine="0"/>
+        <w:jc w:val="center"/>
+      </w:pPr>
+      <w:r>
+        <w:rPr>
+          <w:noProof/>
+        </w:rPr>
+        <w:drawing>
+          <wp:inline distT="0" distB="0" distL="0" distR="0" wp14:anchorId="21639880" wp14:editId="5A2E6ED4">
             <wp:extent cx="5943600" cy="2998470"/>
             <wp:effectExtent l="19050" t="19050" r="19050" b="11430"/>
-            <wp:docPr id="9" name="Picture 9"/>
+            <wp:docPr id="20" name="Picture 20"/>
             <wp:cNvGraphicFramePr>
               <a:graphicFrameLocks xmlns:a="http://schemas.openxmlformats.org/drawingml/2006/main" noChangeAspect="1"/>
             </wp:cNvGraphicFramePr>
@@ -1112,7 +1617,7 @@
                     <pic:cNvPicPr/>
                   </pic:nvPicPr>
                   <pic:blipFill>
-                    <a:blip r:embed="rId14"/>
+                    <a:blip r:embed="rId19"/>
                     <a:stretch>
                       <a:fillRect/>
                     </a:stretch>
@@ -1159,7 +1664,7 @@
         <w:rPr>
           <w:noProof/>
         </w:rPr>
-        <w:t>7</w:t>
+        <w:t>12</w:t>
       </w:r>
       <w:r>
         <w:rPr>
@@ -1266,10 +1771,10 @@
           <w:noProof/>
         </w:rPr>
         <w:drawing>
-          <wp:inline distT="0" distB="0" distL="0" distR="0" wp14:anchorId="09105162" wp14:editId="3E03CFBA">
-            <wp:extent cx="5942965" cy="3010393"/>
-            <wp:effectExtent l="19050" t="19050" r="19685" b="19050"/>
-            <wp:docPr id="7" name="Picture 7"/>
+          <wp:inline distT="0" distB="0" distL="0" distR="0" wp14:anchorId="788A9D5A" wp14:editId="0350AF03">
+            <wp:extent cx="5943600" cy="2985407"/>
+            <wp:effectExtent l="19050" t="19050" r="19050" b="24765"/>
+            <wp:docPr id="23" name="Picture 23"/>
             <wp:cNvGraphicFramePr>
               <a:graphicFrameLocks xmlns:a="http://schemas.openxmlformats.org/drawingml/2006/main" noChangeAspect="1"/>
             </wp:cNvGraphicFramePr>
@@ -1281,22 +1786,41 @@
                     <pic:cNvPicPr/>
                   </pic:nvPicPr>
                   <pic:blipFill rotWithShape="1">
-                    <a:blip r:embed="rId15"/>
-                    <a:srcRect t="40200" b="19954"/>
+                    <a:blip r:embed="rId20"/>
+                    <a:srcRect b="59252"/>
                     <a:stretch/>
                   </pic:blipFill>
                   <pic:spPr bwMode="auto">
                     <a:xfrm>
                       <a:off x="0" y="0"/>
-                      <a:ext cx="5943600" cy="3010715"/>
+                      <a:ext cx="5943600" cy="2985407"/>
                     </a:xfrm>
                     <a:prstGeom prst="rect">
                       <a:avLst/>
                     </a:prstGeom>
-                    <a:ln w="9525">
+                    <a:ln w="9525" cap="flat" cmpd="sng" algn="ctr">
                       <a:solidFill>
-                        <a:schemeClr val="tx1"/>
+                        <a:sysClr val="windowText" lastClr="000000"/>
                       </a:solidFill>
+                      <a:prstDash val="solid"/>
+                      <a:round/>
+                      <a:headEnd type="none" w="med" len="med"/>
+                      <a:tailEnd type="none" w="med" len="med"/>
+                      <a:extLst>
+                        <a:ext uri="{C807C97D-BFC1-408E-A445-0C87EB9F89A2}">
+                          <ask:lineSketchStyleProps xmlns:ask="http://schemas.microsoft.com/office/drawing/2018/sketchyshapes" sd="0">
+                            <a:custGeom>
+                              <a:avLst/>
+                              <a:gdLst/>
+                              <a:ahLst/>
+                              <a:cxnLst/>
+                              <a:rect l="0" t="0" r="0" b="0"/>
+                              <a:pathLst/>
+                            </a:custGeom>
+                            <ask:type/>
+                          </ask:lineSketchStyleProps>
+                        </a:ext>
+                      </a:extLst>
                     </a:ln>
                     <a:extLst>
                       <a:ext uri="{53640926-AAD7-44D8-BBD7-CCE9431645EC}">
@@ -1332,7 +1856,7 @@
         <w:rPr>
           <w:noProof/>
         </w:rPr>
-        <w:t>8</w:t>
+        <w:t>13</w:t>
       </w:r>
       <w:r>
         <w:rPr>
@@ -1393,10 +1917,10 @@
           <w:noProof/>
         </w:rPr>
         <w:drawing>
-          <wp:inline distT="0" distB="0" distL="0" distR="0" wp14:anchorId="4F51796B" wp14:editId="43944765">
+          <wp:inline distT="0" distB="0" distL="0" distR="0" wp14:anchorId="746F21D5" wp14:editId="5D6778F0">
             <wp:extent cx="5943600" cy="2998470"/>
             <wp:effectExtent l="19050" t="19050" r="19050" b="11430"/>
-            <wp:docPr id="10" name="Picture 10"/>
+            <wp:docPr id="26" name="Picture 26"/>
             <wp:cNvGraphicFramePr>
               <a:graphicFrameLocks xmlns:a="http://schemas.openxmlformats.org/drawingml/2006/main" noChangeAspect="1"/>
             </wp:cNvGraphicFramePr>
@@ -1408,7 +1932,7 @@
                     <pic:cNvPicPr/>
                   </pic:nvPicPr>
                   <pic:blipFill>
-                    <a:blip r:embed="rId16"/>
+                    <a:blip r:embed="rId21"/>
                     <a:stretch>
                       <a:fillRect/>
                     </a:stretch>
@@ -1455,7 +1979,7 @@
         <w:rPr>
           <w:noProof/>
         </w:rPr>
-        <w:t>9</w:t>
+        <w:t>14</w:t>
       </w:r>
       <w:r>
         <w:rPr>
@@ -1539,10 +2063,10 @@
           <w:noProof/>
         </w:rPr>
         <w:drawing>
-          <wp:inline distT="0" distB="0" distL="0" distR="0" wp14:anchorId="51DCB51B" wp14:editId="42CFCB52">
-            <wp:extent cx="5943600" cy="3019777"/>
-            <wp:effectExtent l="19050" t="19050" r="19050" b="28575"/>
-            <wp:docPr id="11" name="Picture 11"/>
+          <wp:inline distT="0" distB="0" distL="0" distR="0" wp14:anchorId="67D1D04C" wp14:editId="4A33711A">
+            <wp:extent cx="5943600" cy="2994116"/>
+            <wp:effectExtent l="19050" t="19050" r="19050" b="15875"/>
+            <wp:docPr id="27" name="Picture 27"/>
             <wp:cNvGraphicFramePr>
               <a:graphicFrameLocks xmlns:a="http://schemas.openxmlformats.org/drawingml/2006/main" noChangeAspect="1"/>
             </wp:cNvGraphicFramePr>
@@ -1554,22 +2078,41 @@
                     <pic:cNvPicPr/>
                   </pic:nvPicPr>
                   <pic:blipFill rotWithShape="1">
-                    <a:blip r:embed="rId17"/>
-                    <a:srcRect b="57030"/>
+                    <a:blip r:embed="rId22"/>
+                    <a:srcRect b="57209"/>
                     <a:stretch/>
                   </pic:blipFill>
                   <pic:spPr bwMode="auto">
                     <a:xfrm>
                       <a:off x="0" y="0"/>
-                      <a:ext cx="5943600" cy="3019777"/>
+                      <a:ext cx="5943600" cy="2994116"/>
                     </a:xfrm>
                     <a:prstGeom prst="rect">
                       <a:avLst/>
                     </a:prstGeom>
-                    <a:ln w="9525">
+                    <a:ln w="9525" cap="flat" cmpd="sng" algn="ctr">
                       <a:solidFill>
-                        <a:schemeClr val="tx1"/>
+                        <a:sysClr val="windowText" lastClr="000000"/>
                       </a:solidFill>
+                      <a:prstDash val="solid"/>
+                      <a:round/>
+                      <a:headEnd type="none" w="med" len="med"/>
+                      <a:tailEnd type="none" w="med" len="med"/>
+                      <a:extLst>
+                        <a:ext uri="{C807C97D-BFC1-408E-A445-0C87EB9F89A2}">
+                          <ask:lineSketchStyleProps xmlns:ask="http://schemas.microsoft.com/office/drawing/2018/sketchyshapes" sd="0">
+                            <a:custGeom>
+                              <a:avLst/>
+                              <a:gdLst/>
+                              <a:ahLst/>
+                              <a:cxnLst/>
+                              <a:rect l="0" t="0" r="0" b="0"/>
+                              <a:pathLst/>
+                            </a:custGeom>
+                            <ask:type/>
+                          </ask:lineSketchStyleProps>
+                        </a:ext>
+                      </a:extLst>
                     </a:ln>
                     <a:extLst>
                       <a:ext uri="{53640926-AAD7-44D8-BBD7-CCE9431645EC}">
@@ -1605,7 +2148,7 @@
         <w:rPr>
           <w:noProof/>
         </w:rPr>
-        <w:t>10</w:t>
+        <w:t>15</w:t>
       </w:r>
       <w:r>
         <w:rPr>
@@ -1730,7 +2273,7 @@
                     <pic:cNvPicPr/>
                   </pic:nvPicPr>
                   <pic:blipFill>
-                    <a:blip r:embed="rId18"/>
+                    <a:blip r:embed="rId23"/>
                     <a:stretch>
                       <a:fillRect/>
                     </a:stretch>
@@ -1768,7 +2311,10 @@
         <w:fldChar w:fldCharType="begin"/>
       </w:r>
       <w:r>
-        <w:instrText xml:space="preserve"> SEQ Figure \* ARABIC </w:instrText>
+        <w:instrText xml:space="preserve"> SEQ Fi</w:instrText>
+      </w:r>
+      <w:r>
+        <w:instrText xml:space="preserve">gure \* ARABIC </w:instrText>
       </w:r>
       <w:r>
         <w:fldChar w:fldCharType="separate"/>
@@ -1777,7 +2323,7 @@
         <w:rPr>
           <w:noProof/>
         </w:rPr>
-        <w:t>11</w:t>
+        <w:t>16</w:t>
       </w:r>
       <w:r>
         <w:rPr>
@@ -1854,7 +2400,7 @@
                     <pic:cNvPicPr/>
                   </pic:nvPicPr>
                   <pic:blipFill>
-                    <a:blip r:embed="rId19"/>
+                    <a:blip r:embed="rId24"/>
                     <a:stretch>
                       <a:fillRect/>
                     </a:stretch>
@@ -1901,7 +2447,7 @@
         <w:rPr>
           <w:noProof/>
         </w:rPr>
-        <w:t>12</w:t>
+        <w:t>17</w:t>
       </w:r>
       <w:r>
         <w:rPr>
@@ -1988,7 +2534,7 @@
                     <pic:cNvPicPr/>
                   </pic:nvPicPr>
                   <pic:blipFill>
-                    <a:blip r:embed="rId20"/>
+                    <a:blip r:embed="rId25"/>
                     <a:stretch>
                       <a:fillRect/>
                     </a:stretch>
@@ -2035,7 +2581,7 @@
         <w:rPr>
           <w:noProof/>
         </w:rPr>
-        <w:t>13</w:t>
+        <w:t>18</w:t>
       </w:r>
       <w:r>
         <w:rPr>
@@ -2100,7 +2646,7 @@
                     <pic:cNvPicPr/>
                   </pic:nvPicPr>
                   <pic:blipFill>
-                    <a:blip r:embed="rId21"/>
+                    <a:blip r:embed="rId26"/>
                     <a:stretch>
                       <a:fillRect/>
                     </a:stretch>
@@ -2147,7 +2693,7 @@
         <w:rPr>
           <w:noProof/>
         </w:rPr>
-        <w:t>14</w:t>
+        <w:t>19</w:t>
       </w:r>
       <w:r>
         <w:rPr>
@@ -2159,23 +2705,7 @@
         <w:t xml:space="preserve">. </w:t>
       </w:r>
       <w:r>
-        <w:t>Asynchronous programming example in "</w:t>
-      </w:r>
-      <w:proofErr w:type="spellStart"/>
-      <w:r>
-        <w:t>ManageQuestions</w:t>
-      </w:r>
-      <w:proofErr w:type="spellEnd"/>
-      <w:r>
-        <w:t>/</w:t>
-      </w:r>
-      <w:proofErr w:type="spellStart"/>
-      <w:r>
-        <w:t>Index.razor</w:t>
-      </w:r>
-      <w:proofErr w:type="spellEnd"/>
-      <w:r>
-        <w:t>".</w:t>
+        <w:t>Asynchronous programming example in "ManageQuestions/Index.razor".</w:t>
       </w:r>
     </w:p>
     <w:p>
@@ -2214,7 +2744,7 @@
       <w:r>
         <w:t xml:space="preserve">Admin account is </w:t>
       </w:r>
-      <w:hyperlink r:id="rId22" w:history="1">
+      <w:hyperlink r:id="rId27" w:history="1">
         <w:r>
           <w:rPr>
             <w:rStyle w:val="Hyperlink"/>
@@ -2352,7 +2882,7 @@
                     </pic:cNvPicPr>
                   </pic:nvPicPr>
                   <pic:blipFill>
-                    <a:blip r:embed="rId23">
+                    <a:blip r:embed="rId28">
                       <a:extLst>
                         <a:ext uri="{28A0092B-C50C-407E-A947-70E740481C1C}">
                           <a14:useLocalDpi xmlns:a14="http://schemas.microsoft.com/office/drawing/2010/main" val="0"/>
@@ -2398,7 +2928,10 @@
         <w:fldChar w:fldCharType="begin"/>
       </w:r>
       <w:r>
-        <w:instrText xml:space="preserve"> SEQ Figure \* ARABIC </w:instrText>
+        <w:instrText xml:space="preserve"> SEQ Figure \* </w:instrText>
+      </w:r>
+      <w:r>
+        <w:instrText xml:space="preserve">ARABIC </w:instrText>
       </w:r>
       <w:r>
         <w:fldChar w:fldCharType="separate"/>
@@ -2407,7 +2940,7 @@
         <w:rPr>
           <w:noProof/>
         </w:rPr>
-        <w:t>15</w:t>
+        <w:t>20</w:t>
       </w:r>
       <w:r>
         <w:rPr>
@@ -2445,7 +2978,7 @@
       <w:bookmarkEnd w:id="25"/>
     </w:p>
     <w:p>
-      <w:hyperlink r:id="rId24" w:history="1">
+      <w:hyperlink r:id="rId29" w:history="1">
         <w:r>
           <w:rPr>
             <w:rStyle w:val="Hyperlink"/>
@@ -2456,7 +2989,7 @@
       </w:hyperlink>
     </w:p>
     <w:p>
-      <w:hyperlink r:id="rId25" w:anchor="framework-selection" w:history="1">
+      <w:hyperlink r:id="rId30" w:anchor="framework-selection" w:history="1">
         <w:r>
           <w:rPr>
             <w:rStyle w:val="Hyperlink"/>
@@ -2467,7 +3000,7 @@
       </w:hyperlink>
     </w:p>
     <w:p>
-      <w:hyperlink r:id="rId26" w:history="1">
+      <w:hyperlink r:id="rId31" w:history="1">
         <w:r>
           <w:rPr>
             <w:rStyle w:val="Hyperlink"/>
@@ -2478,7 +3011,7 @@
       </w:hyperlink>
     </w:p>
     <w:p>
-      <w:hyperlink r:id="rId27" w:history="1">
+      <w:hyperlink r:id="rId32" w:history="1">
         <w:r>
           <w:rPr>
             <w:rStyle w:val="Hyperlink"/>
@@ -2489,7 +3022,7 @@
       </w:hyperlink>
     </w:p>
     <w:p>
-      <w:hyperlink r:id="rId28" w:history="1">
+      <w:hyperlink r:id="rId33" w:history="1">
         <w:r>
           <w:rPr>
             <w:rStyle w:val="Hyperlink"/>
@@ -2500,7 +3033,7 @@
       </w:hyperlink>
     </w:p>
     <w:p>
-      <w:hyperlink r:id="rId29" w:history="1">
+      <w:hyperlink r:id="rId34" w:history="1">
         <w:r>
           <w:rPr>
             <w:rStyle w:val="Hyperlink"/>
@@ -2517,7 +3050,7 @@
           <w:color w:val="auto"/>
         </w:rPr>
       </w:pPr>
-      <w:hyperlink r:id="rId30" w:history="1">
+      <w:hyperlink r:id="rId35" w:history="1">
         <w:r>
           <w:rPr>
             <w:rStyle w:val="Hyperlink"/>
@@ -4538,8 +5071,8 @@
       </w:sdtContent>
     </w:sdt>
     <w:sectPr>
-      <w:footerReference w:type="default" r:id="rId31"/>
-      <w:footerReference w:type="first" r:id="rId32"/>
+      <w:footerReference w:type="default" r:id="rId36"/>
+      <w:footerReference w:type="first" r:id="rId37"/>
       <w:footnotePr>
         <w:pos w:val="beneathText"/>
       </w:footnotePr>
@@ -5171,6 +5704,184 @@
     </w:lvl>
   </w:abstractNum>
   <w:abstractNum w:abstractNumId="10" w15:restartNumberingAfterBreak="0">
+    <w:nsid w:val="06121BA9"/>
+    <w:multiLevelType w:val="hybridMultilevel"/>
+    <w:tmpl w:val="08C81B9A"/>
+    <w:lvl w:ilvl="0" w:tplc="8222CFCA">
+      <w:start w:val="1"/>
+      <w:numFmt w:val="decimal"/>
+      <w:lvlText w:val="%1."/>
+      <w:lvlJc w:val="left"/>
+      <w:pPr>
+        <w:ind w:left="1080" w:hanging="360"/>
+      </w:pPr>
+      <w:rPr>
+        <w:rFonts w:hint="default"/>
+      </w:rPr>
+    </w:lvl>
+    <w:lvl w:ilvl="1" w:tplc="04090019" w:tentative="1">
+      <w:start w:val="1"/>
+      <w:numFmt w:val="lowerLetter"/>
+      <w:lvlText w:val="%2."/>
+      <w:lvlJc w:val="left"/>
+      <w:pPr>
+        <w:ind w:left="1800" w:hanging="360"/>
+      </w:pPr>
+    </w:lvl>
+    <w:lvl w:ilvl="2" w:tplc="0409001B" w:tentative="1">
+      <w:start w:val="1"/>
+      <w:numFmt w:val="lowerRoman"/>
+      <w:lvlText w:val="%3."/>
+      <w:lvlJc w:val="right"/>
+      <w:pPr>
+        <w:ind w:left="2520" w:hanging="180"/>
+      </w:pPr>
+    </w:lvl>
+    <w:lvl w:ilvl="3" w:tplc="0409000F" w:tentative="1">
+      <w:start w:val="1"/>
+      <w:numFmt w:val="decimal"/>
+      <w:lvlText w:val="%4."/>
+      <w:lvlJc w:val="left"/>
+      <w:pPr>
+        <w:ind w:left="3240" w:hanging="360"/>
+      </w:pPr>
+    </w:lvl>
+    <w:lvl w:ilvl="4" w:tplc="04090019" w:tentative="1">
+      <w:start w:val="1"/>
+      <w:numFmt w:val="lowerLetter"/>
+      <w:lvlText w:val="%5."/>
+      <w:lvlJc w:val="left"/>
+      <w:pPr>
+        <w:ind w:left="3960" w:hanging="360"/>
+      </w:pPr>
+    </w:lvl>
+    <w:lvl w:ilvl="5" w:tplc="0409001B" w:tentative="1">
+      <w:start w:val="1"/>
+      <w:numFmt w:val="lowerRoman"/>
+      <w:lvlText w:val="%6."/>
+      <w:lvlJc w:val="right"/>
+      <w:pPr>
+        <w:ind w:left="4680" w:hanging="180"/>
+      </w:pPr>
+    </w:lvl>
+    <w:lvl w:ilvl="6" w:tplc="0409000F" w:tentative="1">
+      <w:start w:val="1"/>
+      <w:numFmt w:val="decimal"/>
+      <w:lvlText w:val="%7."/>
+      <w:lvlJc w:val="left"/>
+      <w:pPr>
+        <w:ind w:left="5400" w:hanging="360"/>
+      </w:pPr>
+    </w:lvl>
+    <w:lvl w:ilvl="7" w:tplc="04090019" w:tentative="1">
+      <w:start w:val="1"/>
+      <w:numFmt w:val="lowerLetter"/>
+      <w:lvlText w:val="%8."/>
+      <w:lvlJc w:val="left"/>
+      <w:pPr>
+        <w:ind w:left="6120" w:hanging="360"/>
+      </w:pPr>
+    </w:lvl>
+    <w:lvl w:ilvl="8" w:tplc="0409001B" w:tentative="1">
+      <w:start w:val="1"/>
+      <w:numFmt w:val="lowerRoman"/>
+      <w:lvlText w:val="%9."/>
+      <w:lvlJc w:val="right"/>
+      <w:pPr>
+        <w:ind w:left="6840" w:hanging="180"/>
+      </w:pPr>
+    </w:lvl>
+  </w:abstractNum>
+  <w:abstractNum w:abstractNumId="11" w15:restartNumberingAfterBreak="0">
+    <w:nsid w:val="1F8D127A"/>
+    <w:multiLevelType w:val="hybridMultilevel"/>
+    <w:tmpl w:val="BBC858CE"/>
+    <w:lvl w:ilvl="0" w:tplc="1E9A7A78">
+      <w:start w:val="1"/>
+      <w:numFmt w:val="decimal"/>
+      <w:lvlText w:val="%1."/>
+      <w:lvlJc w:val="left"/>
+      <w:pPr>
+        <w:ind w:left="1080" w:hanging="360"/>
+      </w:pPr>
+      <w:rPr>
+        <w:rFonts w:hint="default"/>
+      </w:rPr>
+    </w:lvl>
+    <w:lvl w:ilvl="1" w:tplc="04090019" w:tentative="1">
+      <w:start w:val="1"/>
+      <w:numFmt w:val="lowerLetter"/>
+      <w:lvlText w:val="%2."/>
+      <w:lvlJc w:val="left"/>
+      <w:pPr>
+        <w:ind w:left="1800" w:hanging="360"/>
+      </w:pPr>
+    </w:lvl>
+    <w:lvl w:ilvl="2" w:tplc="0409001B" w:tentative="1">
+      <w:start w:val="1"/>
+      <w:numFmt w:val="lowerRoman"/>
+      <w:lvlText w:val="%3."/>
+      <w:lvlJc w:val="right"/>
+      <w:pPr>
+        <w:ind w:left="2520" w:hanging="180"/>
+      </w:pPr>
+    </w:lvl>
+    <w:lvl w:ilvl="3" w:tplc="0409000F" w:tentative="1">
+      <w:start w:val="1"/>
+      <w:numFmt w:val="decimal"/>
+      <w:lvlText w:val="%4."/>
+      <w:lvlJc w:val="left"/>
+      <w:pPr>
+        <w:ind w:left="3240" w:hanging="360"/>
+      </w:pPr>
+    </w:lvl>
+    <w:lvl w:ilvl="4" w:tplc="04090019" w:tentative="1">
+      <w:start w:val="1"/>
+      <w:numFmt w:val="lowerLetter"/>
+      <w:lvlText w:val="%5."/>
+      <w:lvlJc w:val="left"/>
+      <w:pPr>
+        <w:ind w:left="3960" w:hanging="360"/>
+      </w:pPr>
+    </w:lvl>
+    <w:lvl w:ilvl="5" w:tplc="0409001B" w:tentative="1">
+      <w:start w:val="1"/>
+      <w:numFmt w:val="lowerRoman"/>
+      <w:lvlText w:val="%6."/>
+      <w:lvlJc w:val="right"/>
+      <w:pPr>
+        <w:ind w:left="4680" w:hanging="180"/>
+      </w:pPr>
+    </w:lvl>
+    <w:lvl w:ilvl="6" w:tplc="0409000F" w:tentative="1">
+      <w:start w:val="1"/>
+      <w:numFmt w:val="decimal"/>
+      <w:lvlText w:val="%7."/>
+      <w:lvlJc w:val="left"/>
+      <w:pPr>
+        <w:ind w:left="5400" w:hanging="360"/>
+      </w:pPr>
+    </w:lvl>
+    <w:lvl w:ilvl="7" w:tplc="04090019" w:tentative="1">
+      <w:start w:val="1"/>
+      <w:numFmt w:val="lowerLetter"/>
+      <w:lvlText w:val="%8."/>
+      <w:lvlJc w:val="left"/>
+      <w:pPr>
+        <w:ind w:left="6120" w:hanging="360"/>
+      </w:pPr>
+    </w:lvl>
+    <w:lvl w:ilvl="8" w:tplc="0409001B" w:tentative="1">
+      <w:start w:val="1"/>
+      <w:numFmt w:val="lowerRoman"/>
+      <w:lvlText w:val="%9."/>
+      <w:lvlJc w:val="right"/>
+      <w:pPr>
+        <w:ind w:left="6840" w:hanging="180"/>
+      </w:pPr>
+    </w:lvl>
+  </w:abstractNum>
+  <w:abstractNum w:abstractNumId="12" w15:restartNumberingAfterBreak="0">
     <w:nsid w:val="34666446"/>
     <w:multiLevelType w:val="hybridMultilevel"/>
     <w:tmpl w:val="6136E298"/>
@@ -5283,7 +5994,120 @@
       </w:rPr>
     </w:lvl>
   </w:abstractNum>
-  <w:abstractNum w:abstractNumId="11" w15:restartNumberingAfterBreak="0">
+  <w:abstractNum w:abstractNumId="13" w15:restartNumberingAfterBreak="0">
+    <w:nsid w:val="3C0B2245"/>
+    <w:multiLevelType w:val="hybridMultilevel"/>
+    <w:tmpl w:val="DACECFB2"/>
+    <w:lvl w:ilvl="0" w:tplc="04090001">
+      <w:start w:val="1"/>
+      <w:numFmt w:val="bullet"/>
+      <w:lvlText w:val=""/>
+      <w:lvlJc w:val="left"/>
+      <w:pPr>
+        <w:ind w:left="1440" w:hanging="360"/>
+      </w:pPr>
+      <w:rPr>
+        <w:rFonts w:ascii="Symbol" w:hAnsi="Symbol" w:hint="default"/>
+      </w:rPr>
+    </w:lvl>
+    <w:lvl w:ilvl="1" w:tplc="04090003" w:tentative="1">
+      <w:start w:val="1"/>
+      <w:numFmt w:val="bullet"/>
+      <w:lvlText w:val="o"/>
+      <w:lvlJc w:val="left"/>
+      <w:pPr>
+        <w:ind w:left="2160" w:hanging="360"/>
+      </w:pPr>
+      <w:rPr>
+        <w:rFonts w:ascii="Courier New" w:hAnsi="Courier New" w:cs="Courier New" w:hint="default"/>
+      </w:rPr>
+    </w:lvl>
+    <w:lvl w:ilvl="2" w:tplc="04090005" w:tentative="1">
+      <w:start w:val="1"/>
+      <w:numFmt w:val="bullet"/>
+      <w:lvlText w:val=""/>
+      <w:lvlJc w:val="left"/>
+      <w:pPr>
+        <w:ind w:left="2880" w:hanging="360"/>
+      </w:pPr>
+      <w:rPr>
+        <w:rFonts w:ascii="Wingdings" w:hAnsi="Wingdings" w:hint="default"/>
+      </w:rPr>
+    </w:lvl>
+    <w:lvl w:ilvl="3" w:tplc="04090001" w:tentative="1">
+      <w:start w:val="1"/>
+      <w:numFmt w:val="bullet"/>
+      <w:lvlText w:val=""/>
+      <w:lvlJc w:val="left"/>
+      <w:pPr>
+        <w:ind w:left="3600" w:hanging="360"/>
+      </w:pPr>
+      <w:rPr>
+        <w:rFonts w:ascii="Symbol" w:hAnsi="Symbol" w:hint="default"/>
+      </w:rPr>
+    </w:lvl>
+    <w:lvl w:ilvl="4" w:tplc="04090003" w:tentative="1">
+      <w:start w:val="1"/>
+      <w:numFmt w:val="bullet"/>
+      <w:lvlText w:val="o"/>
+      <w:lvlJc w:val="left"/>
+      <w:pPr>
+        <w:ind w:left="4320" w:hanging="360"/>
+      </w:pPr>
+      <w:rPr>
+        <w:rFonts w:ascii="Courier New" w:hAnsi="Courier New" w:cs="Courier New" w:hint="default"/>
+      </w:rPr>
+    </w:lvl>
+    <w:lvl w:ilvl="5" w:tplc="04090005" w:tentative="1">
+      <w:start w:val="1"/>
+      <w:numFmt w:val="bullet"/>
+      <w:lvlText w:val=""/>
+      <w:lvlJc w:val="left"/>
+      <w:pPr>
+        <w:ind w:left="5040" w:hanging="360"/>
+      </w:pPr>
+      <w:rPr>
+        <w:rFonts w:ascii="Wingdings" w:hAnsi="Wingdings" w:hint="default"/>
+      </w:rPr>
+    </w:lvl>
+    <w:lvl w:ilvl="6" w:tplc="04090001" w:tentative="1">
+      <w:start w:val="1"/>
+      <w:numFmt w:val="bullet"/>
+      <w:lvlText w:val=""/>
+      <w:lvlJc w:val="left"/>
+      <w:pPr>
+        <w:ind w:left="5760" w:hanging="360"/>
+      </w:pPr>
+      <w:rPr>
+        <w:rFonts w:ascii="Symbol" w:hAnsi="Symbol" w:hint="default"/>
+      </w:rPr>
+    </w:lvl>
+    <w:lvl w:ilvl="7" w:tplc="04090003" w:tentative="1">
+      <w:start w:val="1"/>
+      <w:numFmt w:val="bullet"/>
+      <w:lvlText w:val="o"/>
+      <w:lvlJc w:val="left"/>
+      <w:pPr>
+        <w:ind w:left="6480" w:hanging="360"/>
+      </w:pPr>
+      <w:rPr>
+        <w:rFonts w:ascii="Courier New" w:hAnsi="Courier New" w:cs="Courier New" w:hint="default"/>
+      </w:rPr>
+    </w:lvl>
+    <w:lvl w:ilvl="8" w:tplc="04090005" w:tentative="1">
+      <w:start w:val="1"/>
+      <w:numFmt w:val="bullet"/>
+      <w:lvlText w:val=""/>
+      <w:lvlJc w:val="left"/>
+      <w:pPr>
+        <w:ind w:left="7200" w:hanging="360"/>
+      </w:pPr>
+      <w:rPr>
+        <w:rFonts w:ascii="Wingdings" w:hAnsi="Wingdings" w:hint="default"/>
+      </w:rPr>
+    </w:lvl>
+  </w:abstractNum>
+  <w:abstractNum w:abstractNumId="14" w15:restartNumberingAfterBreak="0">
     <w:nsid w:val="40C74591"/>
     <w:multiLevelType w:val="hybridMultilevel"/>
     <w:tmpl w:val="2E70E75A"/>
@@ -5396,7 +6220,7 @@
       </w:rPr>
     </w:lvl>
   </w:abstractNum>
-  <w:abstractNum w:abstractNumId="12" w15:restartNumberingAfterBreak="0">
+  <w:abstractNum w:abstractNumId="15" w15:restartNumberingAfterBreak="0">
     <w:nsid w:val="4A5A1099"/>
     <w:multiLevelType w:val="multilevel"/>
     <w:tmpl w:val="4268E1E0"/>
@@ -5483,7 +6307,7 @@
       </w:pPr>
     </w:lvl>
   </w:abstractNum>
-  <w:abstractNum w:abstractNumId="13" w15:restartNumberingAfterBreak="0">
+  <w:abstractNum w:abstractNumId="16" w15:restartNumberingAfterBreak="0">
     <w:nsid w:val="54B27D0C"/>
     <w:multiLevelType w:val="multilevel"/>
     <w:tmpl w:val="0409001D"/>
@@ -5569,7 +6393,7 @@
       </w:pPr>
     </w:lvl>
   </w:abstractNum>
-  <w:abstractNum w:abstractNumId="14" w15:restartNumberingAfterBreak="0">
+  <w:abstractNum w:abstractNumId="17" w15:restartNumberingAfterBreak="0">
     <w:nsid w:val="5AFE0FE7"/>
     <w:multiLevelType w:val="hybridMultilevel"/>
     <w:tmpl w:val="68DAD31A"/>
@@ -5682,7 +6506,7 @@
       </w:rPr>
     </w:lvl>
   </w:abstractNum>
-  <w:abstractNum w:abstractNumId="15" w15:restartNumberingAfterBreak="0">
+  <w:abstractNum w:abstractNumId="18" w15:restartNumberingAfterBreak="0">
     <w:nsid w:val="6D702056"/>
     <w:multiLevelType w:val="multilevel"/>
     <w:tmpl w:val="04090023"/>
@@ -5769,7 +6593,7 @@
       </w:pPr>
     </w:lvl>
   </w:abstractNum>
-  <w:abstractNum w:abstractNumId="16" w15:restartNumberingAfterBreak="0">
+  <w:abstractNum w:abstractNumId="19" w15:restartNumberingAfterBreak="0">
     <w:nsid w:val="7273740B"/>
     <w:multiLevelType w:val="multilevel"/>
     <w:tmpl w:val="0409001F"/>
@@ -5892,25 +6716,34 @@
     </w:lvlOverride>
   </w:num>
   <w:num w:numId="12">
+    <w:abstractNumId w:val="19"/>
+  </w:num>
+  <w:num w:numId="13">
     <w:abstractNumId w:val="16"/>
   </w:num>
-  <w:num w:numId="13">
-    <w:abstractNumId w:val="13"/>
+  <w:num w:numId="14">
+    <w:abstractNumId w:val="15"/>
   </w:num>
-  <w:num w:numId="14">
+  <w:num w:numId="15">
+    <w:abstractNumId w:val="18"/>
+  </w:num>
+  <w:num w:numId="16">
+    <w:abstractNumId w:val="14"/>
+  </w:num>
+  <w:num w:numId="17">
+    <w:abstractNumId w:val="17"/>
+  </w:num>
+  <w:num w:numId="18">
     <w:abstractNumId w:val="12"/>
   </w:num>
-  <w:num w:numId="15">
-    <w:abstractNumId w:val="15"/>
+  <w:num w:numId="19">
+    <w:abstractNumId w:val="10"/>
   </w:num>
-  <w:num w:numId="16">
+  <w:num w:numId="20">
     <w:abstractNumId w:val="11"/>
   </w:num>
-  <w:num w:numId="17">
-    <w:abstractNumId w:val="14"/>
-  </w:num>
-  <w:num w:numId="18">
-    <w:abstractNumId w:val="10"/>
+  <w:num w:numId="21">
+    <w:abstractNumId w:val="13"/>
   </w:num>
 </w:numbering>
 </file>

</xml_diff>